<commit_message>
added a java portion update
</commit_message>
<xml_diff>
--- a/Documentation for casestudy.docx
+++ b/Documentation for casestudy.docx
@@ -90,13 +90,7 @@
         <w:rPr>
           <w:rFonts w:cs="Times New Roman" w:ascii="Times New Roman" w:hAnsi="Times New Roman"/>
         </w:rPr>
-        <w:t xml:space="preserve">Intro: All the files for optimized are in a zip folder.  </w:t>
-      </w:r>
-      <w:r>
-        <w:rPr>
-          <w:rFonts w:cs="Times New Roman" w:ascii="Times New Roman" w:hAnsi="Times New Roman"/>
-        </w:rPr>
-        <w:t>The Hive database referenced for all hive tables is called “cdw_sapp”.</w:t>
+        <w:t>Intro: All the files for optimized are in a zip folder.  The Hive database referenced for all hive tables is called “cdw_sapp”.</w:t>
       </w:r>
     </w:p>
     <w:p>
@@ -758,15 +752,19 @@
       <w:pPr>
         <w:pStyle w:val="Normal"/>
         <w:spacing w:lineRule="auto" w:line="480"/>
-        <w:rPr>
-          <w:rFonts w:ascii="Times New Roman" w:hAnsi="Times New Roman" w:cs="Times New Roman"/>
-        </w:rPr>
-      </w:pPr>
-      <w:r>
-        <w:rPr>
-          <w:rFonts w:cs="Times New Roman" w:ascii="Times New Roman" w:hAnsi="Times New Roman"/>
-        </w:rPr>
-        <w:t>Run it as a webapp on index.jsp to view the servlet end.  Otherwise run it on the console in the runner package and execute the void main.</w:t>
+        <w:rPr/>
+      </w:pPr>
+      <w:r>
+        <w:rPr>
+          <w:rFonts w:cs="Times New Roman" w:ascii="Times New Roman" w:hAnsi="Times New Roman"/>
+        </w:rPr>
+        <w:t xml:space="preserve">Run it as a webapp on index.jsp to view the servlet end.  Otherwise run it on the console in the runner package and execute the void main.  </w:t>
+      </w:r>
+      <w:r>
+        <w:rPr>
+          <w:rFonts w:cs="Times New Roman" w:ascii="Times New Roman" w:hAnsi="Times New Roman"/>
+        </w:rPr>
+        <w:t>To change the database/username/password, go to dbconnection_abstract and change the connection.  I do not have a db.properties.</w:t>
       </w:r>
     </w:p>
     <w:p>
@@ -805,6 +803,7 @@
       </w:pPr>
       <w:rPr>
         <w:rFonts w:ascii="Symbol" w:hAnsi="Symbol" w:cs="Symbol" w:hint="default"/>
+        <w:rFonts w:cs="Symbol"/>
       </w:rPr>
     </w:lvl>
     <w:lvl w:ilvl="1">
@@ -830,6 +829,7 @@
       </w:pPr>
       <w:rPr>
         <w:rFonts w:ascii="Wingdings" w:hAnsi="Wingdings" w:cs="Wingdings" w:hint="default"/>
+        <w:rFonts w:cs="Wingdings"/>
       </w:rPr>
     </w:lvl>
     <w:lvl w:ilvl="3">
@@ -842,6 +842,7 @@
       </w:pPr>
       <w:rPr>
         <w:rFonts w:ascii="Symbol" w:hAnsi="Symbol" w:cs="Symbol" w:hint="default"/>
+        <w:rFonts w:cs="Symbol"/>
       </w:rPr>
     </w:lvl>
     <w:lvl w:ilvl="4">
@@ -867,6 +868,7 @@
       </w:pPr>
       <w:rPr>
         <w:rFonts w:ascii="Wingdings" w:hAnsi="Wingdings" w:cs="Wingdings" w:hint="default"/>
+        <w:rFonts w:cs="Wingdings"/>
       </w:rPr>
     </w:lvl>
     <w:lvl w:ilvl="6">
@@ -879,6 +881,7 @@
       </w:pPr>
       <w:rPr>
         <w:rFonts w:ascii="Symbol" w:hAnsi="Symbol" w:cs="Symbol" w:hint="default"/>
+        <w:rFonts w:cs="Symbol"/>
       </w:rPr>
     </w:lvl>
     <w:lvl w:ilvl="7">
@@ -904,6 +907,7 @@
       </w:pPr>
       <w:rPr>
         <w:rFonts w:ascii="Wingdings" w:hAnsi="Wingdings" w:cs="Wingdings" w:hint="default"/>
+        <w:rFonts w:cs="Wingdings"/>
       </w:rPr>
     </w:lvl>
   </w:abstractNum>
@@ -918,6 +922,7 @@
       </w:pPr>
       <w:rPr>
         <w:rFonts w:ascii="Symbol" w:hAnsi="Symbol" w:cs="Symbol" w:hint="default"/>
+        <w:rFonts w:cs="Symbol"/>
       </w:rPr>
     </w:lvl>
     <w:lvl w:ilvl="1">
@@ -943,6 +948,7 @@
       </w:pPr>
       <w:rPr>
         <w:rFonts w:ascii="Wingdings" w:hAnsi="Wingdings" w:cs="Wingdings" w:hint="default"/>
+        <w:rFonts w:cs="Wingdings"/>
       </w:rPr>
     </w:lvl>
     <w:lvl w:ilvl="3">
@@ -955,6 +961,7 @@
       </w:pPr>
       <w:rPr>
         <w:rFonts w:ascii="Symbol" w:hAnsi="Symbol" w:cs="Symbol" w:hint="default"/>
+        <w:rFonts w:cs="Symbol"/>
       </w:rPr>
     </w:lvl>
     <w:lvl w:ilvl="4">
@@ -980,6 +987,7 @@
       </w:pPr>
       <w:rPr>
         <w:rFonts w:ascii="Wingdings" w:hAnsi="Wingdings" w:cs="Wingdings" w:hint="default"/>
+        <w:rFonts w:cs="Wingdings"/>
       </w:rPr>
     </w:lvl>
     <w:lvl w:ilvl="6">
@@ -992,6 +1000,7 @@
       </w:pPr>
       <w:rPr>
         <w:rFonts w:ascii="Symbol" w:hAnsi="Symbol" w:cs="Symbol" w:hint="default"/>
+        <w:rFonts w:cs="Symbol"/>
       </w:rPr>
     </w:lvl>
     <w:lvl w:ilvl="7">
@@ -1017,6 +1026,7 @@
       </w:pPr>
       <w:rPr>
         <w:rFonts w:ascii="Wingdings" w:hAnsi="Wingdings" w:cs="Wingdings" w:hint="default"/>
+        <w:rFonts w:cs="Wingdings"/>
       </w:rPr>
     </w:lvl>
   </w:abstractNum>
@@ -1114,6 +1124,7 @@
       </w:pPr>
       <w:rPr>
         <w:rFonts w:ascii="Symbol" w:hAnsi="Symbol" w:cs="Symbol" w:hint="default"/>
+        <w:rFonts w:cs="Symbol"/>
       </w:rPr>
     </w:lvl>
     <w:lvl w:ilvl="1">
@@ -1139,6 +1150,7 @@
       </w:pPr>
       <w:rPr>
         <w:rFonts w:ascii="Wingdings" w:hAnsi="Wingdings" w:cs="Wingdings" w:hint="default"/>
+        <w:rFonts w:cs="Wingdings"/>
       </w:rPr>
     </w:lvl>
     <w:lvl w:ilvl="3">
@@ -1151,6 +1163,7 @@
       </w:pPr>
       <w:rPr>
         <w:rFonts w:ascii="Symbol" w:hAnsi="Symbol" w:cs="Symbol" w:hint="default"/>
+        <w:rFonts w:cs="Symbol"/>
       </w:rPr>
     </w:lvl>
     <w:lvl w:ilvl="4">
@@ -1176,6 +1189,7 @@
       </w:pPr>
       <w:rPr>
         <w:rFonts w:ascii="Wingdings" w:hAnsi="Wingdings" w:cs="Wingdings" w:hint="default"/>
+        <w:rFonts w:cs="Wingdings"/>
       </w:rPr>
     </w:lvl>
     <w:lvl w:ilvl="6">
@@ -1188,6 +1202,7 @@
       </w:pPr>
       <w:rPr>
         <w:rFonts w:ascii="Symbol" w:hAnsi="Symbol" w:cs="Symbol" w:hint="default"/>
+        <w:rFonts w:cs="Symbol"/>
       </w:rPr>
     </w:lvl>
     <w:lvl w:ilvl="7">
@@ -1213,6 +1228,7 @@
       </w:pPr>
       <w:rPr>
         <w:rFonts w:ascii="Wingdings" w:hAnsi="Wingdings" w:cs="Wingdings" w:hint="default"/>
+        <w:rFonts w:cs="Wingdings"/>
       </w:rPr>
     </w:lvl>
   </w:abstractNum>
@@ -1332,7 +1348,6 @@
     <w:rPrDefault>
       <w:rPr>
         <w:rFonts w:ascii="Calibri" w:hAnsi="Calibri" w:eastAsia="Calibri" w:cs="" w:asciiTheme="minorHAnsi" w:cstheme="minorBidi" w:eastAsiaTheme="minorHAnsi" w:hAnsiTheme="minorHAnsi"/>
-        <w:sz w:val="22"/>
         <w:szCs w:val="22"/>
         <w:lang w:val="en-US" w:eastAsia="en-US" w:bidi="ar-SA"/>
       </w:rPr>
@@ -1818,6 +1833,195 @@
       <w:rFonts w:cs="Courier New"/>
     </w:rPr>
   </w:style>
+  <w:style w:type="character" w:styleId="ListLabel10">
+    <w:name w:val="ListLabel 10"/>
+    <w:qFormat/>
+    <w:rPr>
+      <w:rFonts w:ascii="Times New Roman" w:hAnsi="Times New Roman" w:cs="Symbol"/>
+    </w:rPr>
+  </w:style>
+  <w:style w:type="character" w:styleId="ListLabel11">
+    <w:name w:val="ListLabel 11"/>
+    <w:qFormat/>
+    <w:rPr>
+      <w:rFonts w:cs="Courier New"/>
+    </w:rPr>
+  </w:style>
+  <w:style w:type="character" w:styleId="ListLabel12">
+    <w:name w:val="ListLabel 12"/>
+    <w:qFormat/>
+    <w:rPr>
+      <w:rFonts w:cs="Wingdings"/>
+    </w:rPr>
+  </w:style>
+  <w:style w:type="character" w:styleId="ListLabel13">
+    <w:name w:val="ListLabel 13"/>
+    <w:qFormat/>
+    <w:rPr>
+      <w:rFonts w:cs="Symbol"/>
+    </w:rPr>
+  </w:style>
+  <w:style w:type="character" w:styleId="ListLabel14">
+    <w:name w:val="ListLabel 14"/>
+    <w:qFormat/>
+    <w:rPr>
+      <w:rFonts w:cs="Courier New"/>
+    </w:rPr>
+  </w:style>
+  <w:style w:type="character" w:styleId="ListLabel15">
+    <w:name w:val="ListLabel 15"/>
+    <w:qFormat/>
+    <w:rPr>
+      <w:rFonts w:cs="Wingdings"/>
+    </w:rPr>
+  </w:style>
+  <w:style w:type="character" w:styleId="ListLabel16">
+    <w:name w:val="ListLabel 16"/>
+    <w:qFormat/>
+    <w:rPr>
+      <w:rFonts w:cs="Symbol"/>
+    </w:rPr>
+  </w:style>
+  <w:style w:type="character" w:styleId="ListLabel17">
+    <w:name w:val="ListLabel 17"/>
+    <w:qFormat/>
+    <w:rPr>
+      <w:rFonts w:cs="Courier New"/>
+    </w:rPr>
+  </w:style>
+  <w:style w:type="character" w:styleId="ListLabel18">
+    <w:name w:val="ListLabel 18"/>
+    <w:qFormat/>
+    <w:rPr>
+      <w:rFonts w:cs="Wingdings"/>
+    </w:rPr>
+  </w:style>
+  <w:style w:type="character" w:styleId="ListLabel19">
+    <w:name w:val="ListLabel 19"/>
+    <w:qFormat/>
+    <w:rPr>
+      <w:rFonts w:ascii="Times New Roman" w:hAnsi="Times New Roman" w:cs="Symbol"/>
+    </w:rPr>
+  </w:style>
+  <w:style w:type="character" w:styleId="ListLabel20">
+    <w:name w:val="ListLabel 20"/>
+    <w:qFormat/>
+    <w:rPr>
+      <w:rFonts w:cs="Courier New"/>
+    </w:rPr>
+  </w:style>
+  <w:style w:type="character" w:styleId="ListLabel21">
+    <w:name w:val="ListLabel 21"/>
+    <w:qFormat/>
+    <w:rPr>
+      <w:rFonts w:cs="Wingdings"/>
+    </w:rPr>
+  </w:style>
+  <w:style w:type="character" w:styleId="ListLabel22">
+    <w:name w:val="ListLabel 22"/>
+    <w:qFormat/>
+    <w:rPr>
+      <w:rFonts w:cs="Symbol"/>
+    </w:rPr>
+  </w:style>
+  <w:style w:type="character" w:styleId="ListLabel23">
+    <w:name w:val="ListLabel 23"/>
+    <w:qFormat/>
+    <w:rPr>
+      <w:rFonts w:cs="Courier New"/>
+    </w:rPr>
+  </w:style>
+  <w:style w:type="character" w:styleId="ListLabel24">
+    <w:name w:val="ListLabel 24"/>
+    <w:qFormat/>
+    <w:rPr>
+      <w:rFonts w:cs="Wingdings"/>
+    </w:rPr>
+  </w:style>
+  <w:style w:type="character" w:styleId="ListLabel25">
+    <w:name w:val="ListLabel 25"/>
+    <w:qFormat/>
+    <w:rPr>
+      <w:rFonts w:cs="Symbol"/>
+    </w:rPr>
+  </w:style>
+  <w:style w:type="character" w:styleId="ListLabel26">
+    <w:name w:val="ListLabel 26"/>
+    <w:qFormat/>
+    <w:rPr>
+      <w:rFonts w:cs="Courier New"/>
+    </w:rPr>
+  </w:style>
+  <w:style w:type="character" w:styleId="ListLabel27">
+    <w:name w:val="ListLabel 27"/>
+    <w:qFormat/>
+    <w:rPr>
+      <w:rFonts w:cs="Wingdings"/>
+    </w:rPr>
+  </w:style>
+  <w:style w:type="character" w:styleId="ListLabel28">
+    <w:name w:val="ListLabel 28"/>
+    <w:qFormat/>
+    <w:rPr>
+      <w:rFonts w:ascii="Times New Roman" w:hAnsi="Times New Roman" w:cs="Symbol"/>
+    </w:rPr>
+  </w:style>
+  <w:style w:type="character" w:styleId="ListLabel29">
+    <w:name w:val="ListLabel 29"/>
+    <w:qFormat/>
+    <w:rPr>
+      <w:rFonts w:cs="Courier New"/>
+    </w:rPr>
+  </w:style>
+  <w:style w:type="character" w:styleId="ListLabel30">
+    <w:name w:val="ListLabel 30"/>
+    <w:qFormat/>
+    <w:rPr>
+      <w:rFonts w:cs="Wingdings"/>
+    </w:rPr>
+  </w:style>
+  <w:style w:type="character" w:styleId="ListLabel31">
+    <w:name w:val="ListLabel 31"/>
+    <w:qFormat/>
+    <w:rPr>
+      <w:rFonts w:cs="Symbol"/>
+    </w:rPr>
+  </w:style>
+  <w:style w:type="character" w:styleId="ListLabel32">
+    <w:name w:val="ListLabel 32"/>
+    <w:qFormat/>
+    <w:rPr>
+      <w:rFonts w:cs="Courier New"/>
+    </w:rPr>
+  </w:style>
+  <w:style w:type="character" w:styleId="ListLabel33">
+    <w:name w:val="ListLabel 33"/>
+    <w:qFormat/>
+    <w:rPr>
+      <w:rFonts w:cs="Wingdings"/>
+    </w:rPr>
+  </w:style>
+  <w:style w:type="character" w:styleId="ListLabel34">
+    <w:name w:val="ListLabel 34"/>
+    <w:qFormat/>
+    <w:rPr>
+      <w:rFonts w:cs="Symbol"/>
+    </w:rPr>
+  </w:style>
+  <w:style w:type="character" w:styleId="ListLabel35">
+    <w:name w:val="ListLabel 35"/>
+    <w:qFormat/>
+    <w:rPr>
+      <w:rFonts w:cs="Courier New"/>
+    </w:rPr>
+  </w:style>
+  <w:style w:type="character" w:styleId="ListLabel36">
+    <w:name w:val="ListLabel 36"/>
+    <w:qFormat/>
+    <w:rPr>
+      <w:rFonts w:cs="Wingdings"/>
+    </w:rPr>
+  </w:style>
   <w:style w:type="paragraph" w:styleId="Heading">
     <w:name w:val="Heading"/>
     <w:basedOn w:val="Normal"/>

</xml_diff>